<commit_message>
Lession 2: Linear Regression
</commit_message>
<xml_diff>
--- a/Cài đặt môi trường.docx
+++ b/Cài đặt môi trường.docx
@@ -3,14 +3,12 @@
 <w:document xmlns:wpc="http://schemas.microsoft.com/office/word/2010/wordprocessingCanvas" xmlns:cx="http://schemas.microsoft.com/office/drawing/2014/chartex" xmlns:cx1="http://schemas.microsoft.com/office/drawing/2015/9/8/chartex" xmlns:cx2="http://schemas.microsoft.com/office/drawing/2015/10/21/chartex" xmlns:cx3="http://schemas.microsoft.com/office/drawing/2016/5/9/chartex" xmlns:cx4="http://schemas.microsoft.com/office/drawing/2016/5/10/chartex" xmlns:cx5="http://schemas.microsoft.com/office/drawing/2016/5/11/chartex" xmlns:cx6="http://schemas.microsoft.com/office/drawing/2016/5/12/chartex" xmlns:cx7="http://schemas.microsoft.com/office/drawing/2016/5/13/chartex" xmlns:cx8="http://schemas.microsoft.com/office/drawing/2016/5/14/chartex" xmlns:mc="http://schemas.openxmlformats.org/markup-compatibility/2006" xmlns:aink="http://schemas.microsoft.com/office/drawing/2016/ink" xmlns:am3d="http://schemas.microsoft.com/office/drawing/2017/model3d" xmlns:o="urn:schemas-microsoft-com:office:office" xmlns:r="http://schemas.openxmlformats.org/officeDocument/2006/relationships" xmlns:m="http://schemas.openxmlformats.org/officeDocument/2006/math" xmlns:v="urn:schemas-microsoft-com:vml" xmlns:wp14="http://schemas.microsoft.com/office/word/2010/wordprocessingDrawing" xmlns:wp="http://schemas.openxmlformats.org/drawingml/2006/wordprocessingDrawing" xmlns:w10="urn:schemas-microsoft-com:office:word" xmlns:w="http://schemas.openxmlformats.org/wordprocessingml/2006/main" xmlns:w14="http://schemas.microsoft.com/office/word/2010/wordml" xmlns:w15="http://schemas.microsoft.com/office/word/2012/wordml" xmlns:w16cid="http://schemas.microsoft.com/office/word/2016/wordml/cid" xmlns:w16se="http://schemas.microsoft.com/office/word/2015/wordml/symex" xmlns:wpg="http://schemas.microsoft.com/office/word/2010/wordprocessingGroup" xmlns:wpi="http://schemas.microsoft.com/office/word/2010/wordprocessingInk" xmlns:wne="http://schemas.microsoft.com/office/word/2006/wordml" xmlns:wps="http://schemas.microsoft.com/office/word/2010/wordprocessingShape" mc:Ignorable="w14 w15 w16se w16cid wp14">
   <w:body>
     <w:p>
-      <w:bookmarkStart w:id="0" w:name="_GoBack"/>
       <w:r>
         <w:rPr>
           <w:b/>
         </w:rPr>
         <w:t>Bước 1</w:t>
       </w:r>
-      <w:bookmarkEnd w:id="0"/>
       <w:r>
         <w:t>: Cài đặt python 3 vì tensorflow không hỗ trợ phiên bản 3.7</w:t>
       </w:r>
@@ -204,6 +202,200 @@
       <w:r>
         <w:t>pip install –upgrade tensorflow-gpu</w:t>
       </w:r>
+    </w:p>
+    <w:p/>
+    <w:p>
+      <w:pPr>
+        <w:rPr>
+          <w:b/>
+        </w:rPr>
+      </w:pPr>
+      <w:r>
+        <w:t xml:space="preserve">Để làm việc với tensorflow cần </w:t>
+      </w:r>
+      <w:r>
+        <w:rPr>
+          <w:b/>
+        </w:rPr>
+        <w:t>import</w:t>
+      </w:r>
+      <w:r>
+        <w:t xml:space="preserve"> thư viện </w:t>
+      </w:r>
+      <w:r>
+        <w:rPr>
+          <w:b/>
+        </w:rPr>
+        <w:t>tensorflow và jupyter notebook</w:t>
+      </w:r>
+    </w:p>
+    <w:p>
+      <w:pPr>
+        <w:rPr>
+          <w:b/>
+        </w:rPr>
+      </w:pPr>
+      <w:r>
+        <w:rPr>
+          <w:b/>
+        </w:rPr>
+        <w:t>Mở cmd gõ 2 lệnh</w:t>
+      </w:r>
+    </w:p>
+    <w:p>
+      <w:pPr>
+        <w:shd w:val="clear" w:color="auto" w:fill="FFFFFF"/>
+        <w:tabs>
+          <w:tab w:val="left" w:pos="916"/>
+          <w:tab w:val="left" w:pos="1832"/>
+          <w:tab w:val="left" w:pos="2748"/>
+          <w:tab w:val="left" w:pos="3664"/>
+          <w:tab w:val="left" w:pos="4580"/>
+          <w:tab w:val="left" w:pos="5496"/>
+          <w:tab w:val="left" w:pos="6412"/>
+          <w:tab w:val="left" w:pos="7328"/>
+          <w:tab w:val="left" w:pos="8244"/>
+          <w:tab w:val="left" w:pos="9160"/>
+          <w:tab w:val="left" w:pos="10076"/>
+          <w:tab w:val="left" w:pos="10992"/>
+          <w:tab w:val="left" w:pos="11908"/>
+          <w:tab w:val="left" w:pos="12824"/>
+          <w:tab w:val="left" w:pos="13740"/>
+          <w:tab w:val="left" w:pos="14656"/>
+        </w:tabs>
+        <w:wordWrap w:val="0"/>
+        <w:spacing w:before="240" w:after="240" w:line="240" w:lineRule="auto"/>
+        <w:ind w:left="480" w:right="480"/>
+        <w:rPr>
+          <w:rFonts w:ascii="Courier New" w:eastAsia="Times New Roman" w:hAnsi="Courier New" w:cs="Courier New"/>
+          <w:color w:val="000000"/>
+          <w:sz w:val="21"/>
+          <w:szCs w:val="21"/>
+          <w:bdr w:val="none" w:sz="0" w:space="0" w:color="auto" w:frame="1"/>
+          <w:shd w:val="clear" w:color="auto" w:fill="FFFFFF"/>
+        </w:rPr>
+      </w:pPr>
+      <w:r>
+        <w:rPr>
+          <w:rFonts w:ascii="Courier New" w:eastAsia="Times New Roman" w:hAnsi="Courier New" w:cs="Courier New"/>
+          <w:color w:val="000000"/>
+          <w:sz w:val="21"/>
+          <w:szCs w:val="21"/>
+          <w:bdr w:val="none" w:sz="0" w:space="0" w:color="auto" w:frame="1"/>
+          <w:shd w:val="clear" w:color="auto" w:fill="FFFFFF"/>
+        </w:rPr>
+        <w:t>pip install --upgrade pip</w:t>
+      </w:r>
+    </w:p>
+    <w:p>
+      <w:pPr>
+        <w:shd w:val="clear" w:color="auto" w:fill="FFFFFF"/>
+        <w:tabs>
+          <w:tab w:val="left" w:pos="916"/>
+          <w:tab w:val="left" w:pos="1832"/>
+          <w:tab w:val="left" w:pos="2748"/>
+          <w:tab w:val="left" w:pos="3664"/>
+          <w:tab w:val="left" w:pos="4580"/>
+          <w:tab w:val="left" w:pos="5496"/>
+          <w:tab w:val="left" w:pos="6412"/>
+          <w:tab w:val="left" w:pos="7328"/>
+          <w:tab w:val="left" w:pos="8244"/>
+          <w:tab w:val="left" w:pos="9160"/>
+          <w:tab w:val="left" w:pos="10076"/>
+          <w:tab w:val="left" w:pos="10992"/>
+          <w:tab w:val="left" w:pos="11908"/>
+          <w:tab w:val="left" w:pos="12824"/>
+          <w:tab w:val="left" w:pos="13740"/>
+          <w:tab w:val="left" w:pos="14656"/>
+        </w:tabs>
+        <w:wordWrap w:val="0"/>
+        <w:spacing w:before="240" w:after="240" w:line="240" w:lineRule="auto"/>
+        <w:ind w:left="480" w:right="480"/>
+        <w:rPr>
+          <w:rFonts w:ascii="Courier New" w:eastAsia="Times New Roman" w:hAnsi="Courier New" w:cs="Courier New"/>
+          <w:color w:val="000000"/>
+          <w:sz w:val="21"/>
+          <w:szCs w:val="21"/>
+        </w:rPr>
+      </w:pPr>
+      <w:r>
+        <w:rPr>
+          <w:rFonts w:ascii="Courier New" w:eastAsia="Times New Roman" w:hAnsi="Courier New" w:cs="Courier New"/>
+          <w:color w:val="000000"/>
+          <w:sz w:val="21"/>
+          <w:szCs w:val="21"/>
+          <w:bdr w:val="none" w:sz="0" w:space="0" w:color="auto" w:frame="1"/>
+          <w:shd w:val="clear" w:color="auto" w:fill="FFFFFF"/>
+        </w:rPr>
+        <w:t>pip install --upgrade ipython jupyter</w:t>
+      </w:r>
+    </w:p>
+    <w:p>
+      <w:r>
+        <w:t>Sau đó tạo 1 folder để làm việc với tensorflow</w:t>
+      </w:r>
+    </w:p>
+    <w:p>
+      <w:pPr>
+        <w:pStyle w:val="HTMLinhdangtrc"/>
+        <w:shd w:val="clear" w:color="auto" w:fill="FFFFFF"/>
+        <w:wordWrap w:val="0"/>
+        <w:spacing w:before="240" w:after="240"/>
+        <w:ind w:left="480" w:right="480"/>
+        <w:rPr>
+          <w:color w:val="000000"/>
+          <w:sz w:val="21"/>
+          <w:szCs w:val="21"/>
+        </w:rPr>
+      </w:pPr>
+      <w:r>
+        <w:t xml:space="preserve">Chạy lệnh cmd trên folder : </w:t>
+      </w:r>
+      <w:r>
+        <w:rPr>
+          <w:rStyle w:val="MaHTML"/>
+          <w:color w:val="000000"/>
+          <w:sz w:val="21"/>
+          <w:szCs w:val="21"/>
+          <w:bdr w:val="none" w:sz="0" w:space="0" w:color="auto" w:frame="1"/>
+          <w:shd w:val="clear" w:color="auto" w:fill="FFFFFF"/>
+        </w:rPr>
+        <w:t>jupyter notebook</w:t>
+      </w:r>
+    </w:p>
+    <w:p/>
+    <w:p>
+      <w:r>
+        <w:rPr>
+          <w:b/>
+        </w:rPr>
+        <w:t>B1</w:t>
+      </w:r>
+      <w:r>
+        <w:t>: import tensorflow as tf</w:t>
+      </w:r>
+    </w:p>
+    <w:p>
+      <w:pPr>
+        <w:rPr>
+          <w:b/>
+        </w:rPr>
+      </w:pPr>
+      <w:r>
+        <w:rPr>
+          <w:b/>
+        </w:rPr>
+        <w:t>Kiểm tra version</w:t>
+      </w:r>
+    </w:p>
+    <w:p>
+      <w:r>
+        <w:t>tf.__version__</w:t>
+      </w:r>
+    </w:p>
+    <w:p>
+      <w:bookmarkStart w:id="0" w:name="_GoBack"/>
+      <w:bookmarkEnd w:id="0"/>
     </w:p>
     <w:p/>
     <w:sectPr>
@@ -664,6 +856,67 @@
       <w:shd w:val="clear" w:color="auto" w:fill="E6E6E6"/>
     </w:rPr>
   </w:style>
+  <w:style w:type="character" w:styleId="MaHTML">
+    <w:name w:val="HTML Code"/>
+    <w:basedOn w:val="Phngmcinhcuaoanvn"/>
+    <w:uiPriority w:val="99"/>
+    <w:semiHidden/>
+    <w:unhideWhenUsed/>
+    <w:rsid w:val="008C3DFE"/>
+    <w:rPr>
+      <w:rFonts w:ascii="Courier New" w:eastAsia="Times New Roman" w:hAnsi="Courier New" w:cs="Courier New" w:hint="default"/>
+      <w:sz w:val="20"/>
+      <w:szCs w:val="20"/>
+    </w:rPr>
+  </w:style>
+  <w:style w:type="paragraph" w:styleId="HTMLinhdangtrc">
+    <w:name w:val="HTML Preformatted"/>
+    <w:basedOn w:val="Binhthng"/>
+    <w:link w:val="HTMLinhdangtrcChar"/>
+    <w:uiPriority w:val="99"/>
+    <w:semiHidden/>
+    <w:unhideWhenUsed/>
+    <w:rsid w:val="008C3DFE"/>
+    <w:pPr>
+      <w:tabs>
+        <w:tab w:val="left" w:pos="916"/>
+        <w:tab w:val="left" w:pos="1832"/>
+        <w:tab w:val="left" w:pos="2748"/>
+        <w:tab w:val="left" w:pos="3664"/>
+        <w:tab w:val="left" w:pos="4580"/>
+        <w:tab w:val="left" w:pos="5496"/>
+        <w:tab w:val="left" w:pos="6412"/>
+        <w:tab w:val="left" w:pos="7328"/>
+        <w:tab w:val="left" w:pos="8244"/>
+        <w:tab w:val="left" w:pos="9160"/>
+        <w:tab w:val="left" w:pos="10076"/>
+        <w:tab w:val="left" w:pos="10992"/>
+        <w:tab w:val="left" w:pos="11908"/>
+        <w:tab w:val="left" w:pos="12824"/>
+        <w:tab w:val="left" w:pos="13740"/>
+        <w:tab w:val="left" w:pos="14656"/>
+      </w:tabs>
+      <w:spacing w:after="0" w:line="240" w:lineRule="auto"/>
+    </w:pPr>
+    <w:rPr>
+      <w:rFonts w:ascii="Courier New" w:eastAsia="Times New Roman" w:hAnsi="Courier New" w:cs="Courier New"/>
+      <w:sz w:val="20"/>
+      <w:szCs w:val="20"/>
+    </w:rPr>
+  </w:style>
+  <w:style w:type="character" w:customStyle="1" w:styleId="HTMLinhdangtrcChar">
+    <w:name w:val="HTML Định dạng trước Char"/>
+    <w:basedOn w:val="Phngmcinhcuaoanvn"/>
+    <w:link w:val="HTMLinhdangtrc"/>
+    <w:uiPriority w:val="99"/>
+    <w:semiHidden/>
+    <w:rsid w:val="008C3DFE"/>
+    <w:rPr>
+      <w:rFonts w:ascii="Courier New" w:eastAsia="Times New Roman" w:hAnsi="Courier New" w:cs="Courier New"/>
+      <w:sz w:val="20"/>
+      <w:szCs w:val="20"/>
+    </w:rPr>
+  </w:style>
 </w:styles>
 </file>
 

</xml_diff>